<commit_message>
Update Preliminary Project Report.docx
</commit_message>
<xml_diff>
--- a/prelimanery report/Preliminary Project Report.docx
+++ b/prelimanery report/Preliminary Project Report.docx
@@ -1,6 +1,6 @@
 
 <file path=word/document.xml><?xml version="1.0" encoding="utf-8"?>
-<w:document xmlns:wpc="http://schemas.microsoft.com/office/word/2010/wordprocessingCanvas" xmlns:cx="http://schemas.microsoft.com/office/drawing/2014/chartex" xmlns:cx1="http://schemas.microsoft.com/office/drawing/2015/9/8/chartex" xmlns:cx2="http://schemas.microsoft.com/office/drawing/2015/10/21/chartex" xmlns:cx3="http://schemas.microsoft.com/office/drawing/2016/5/9/chartex" xmlns:cx4="http://schemas.microsoft.com/office/drawing/2016/5/10/chartex" xmlns:cx5="http://schemas.microsoft.com/office/drawing/2016/5/11/chartex" xmlns:cx6="http://schemas.microsoft.com/office/drawing/2016/5/12/chartex" xmlns:cx7="http://schemas.microsoft.com/office/drawing/2016/5/13/chartex" xmlns:cx8="http://schemas.microsoft.com/office/drawing/2016/5/14/chartex" xmlns:mc="http://schemas.openxmlformats.org/markup-compatibility/2006" xmlns:aink="http://schemas.microsoft.com/office/drawing/2016/ink" xmlns:am3d="http://schemas.microsoft.com/office/drawing/2017/model3d" xmlns:o="urn:schemas-microsoft-com:office:office" xmlns:oel="http://schemas.microsoft.com/office/2019/extlst" xmlns:r="http://schemas.openxmlformats.org/officeDocument/2006/relationships" xmlns:m="http://schemas.openxmlformats.org/officeDocument/2006/math" xmlns:v="urn:schemas-microsoft-com:vml" xmlns:wp14="http://schemas.microsoft.com/office/word/2010/wordprocessingDrawing" xmlns:wp="http://schemas.openxmlformats.org/drawingml/2006/wordprocessingDrawing" xmlns:w10="urn:schemas-microsoft-com:office:word" xmlns:w="http://schemas.openxmlformats.org/wordprocessingml/2006/main" xmlns:w14="http://schemas.microsoft.com/office/word/2010/wordml" xmlns:w15="http://schemas.microsoft.com/office/word/2012/wordml" xmlns:w16cex="http://schemas.microsoft.com/office/word/2018/wordml/cex" xmlns:w16cid="http://schemas.microsoft.com/office/word/2016/wordml/cid" xmlns:w16="http://schemas.microsoft.com/office/word/2018/wordml" xmlns:w16du="http://schemas.microsoft.com/office/word/2023/wordml/word16du" xmlns:w16sdtdh="http://schemas.microsoft.com/office/word/2020/wordml/sdtdatahash" xmlns:w16se="http://schemas.microsoft.com/office/word/2015/wordml/symex" xmlns:wpg="http://schemas.microsoft.com/office/word/2010/wordprocessingGroup" xmlns:wpi="http://schemas.microsoft.com/office/word/2010/wordprocessingInk" xmlns:wne="http://schemas.microsoft.com/office/word/2006/wordml" xmlns:wps="http://schemas.microsoft.com/office/word/2010/wordprocessingShape" mc:Ignorable="w14 w15 w16se w16cid w16 w16cex w16sdtdh w16du wp14">
+<w:document xmlns:wpc="http://schemas.microsoft.com/office/word/2010/wordprocessingCanvas" xmlns:cx="http://schemas.microsoft.com/office/drawing/2014/chartex" xmlns:cx1="http://schemas.microsoft.com/office/drawing/2015/9/8/chartex" xmlns:cx2="http://schemas.microsoft.com/office/drawing/2015/10/21/chartex" xmlns:cx3="http://schemas.microsoft.com/office/drawing/2016/5/9/chartex" xmlns:cx4="http://schemas.microsoft.com/office/drawing/2016/5/10/chartex" xmlns:cx5="http://schemas.microsoft.com/office/drawing/2016/5/11/chartex" xmlns:cx6="http://schemas.microsoft.com/office/drawing/2016/5/12/chartex" xmlns:cx7="http://schemas.microsoft.com/office/drawing/2016/5/13/chartex" xmlns:cx8="http://schemas.microsoft.com/office/drawing/2016/5/14/chartex" xmlns:mc="http://schemas.openxmlformats.org/markup-compatibility/2006" xmlns:aink="http://schemas.microsoft.com/office/drawing/2016/ink" xmlns:am3d="http://schemas.microsoft.com/office/drawing/2017/model3d" xmlns:o="urn:schemas-microsoft-com:office:office" xmlns:oel="http://schemas.microsoft.com/office/2019/extlst" xmlns:r="http://schemas.openxmlformats.org/officeDocument/2006/relationships" xmlns:m="http://schemas.openxmlformats.org/officeDocument/2006/math" xmlns:v="urn:schemas-microsoft-com:vml" xmlns:wp14="http://schemas.microsoft.com/office/word/2010/wordprocessingDrawing" xmlns:wp="http://schemas.openxmlformats.org/drawingml/2006/wordprocessingDrawing" xmlns:w10="urn:schemas-microsoft-com:office:word" xmlns:w="http://schemas.openxmlformats.org/wordprocessingml/2006/main" xmlns:w14="http://schemas.microsoft.com/office/word/2010/wordml" xmlns:w15="http://schemas.microsoft.com/office/word/2012/wordml" xmlns:w16cex="http://schemas.microsoft.com/office/word/2018/wordml/cex" xmlns:w16cid="http://schemas.microsoft.com/office/word/2016/wordml/cid" xmlns:w16="http://schemas.microsoft.com/office/word/2018/wordml" xmlns:w16sdtdh="http://schemas.microsoft.com/office/word/2020/wordml/sdtdatahash" xmlns:w16se="http://schemas.microsoft.com/office/word/2015/wordml/symex" xmlns:wpg="http://schemas.microsoft.com/office/word/2010/wordprocessingGroup" xmlns:wpi="http://schemas.microsoft.com/office/word/2010/wordprocessingInk" xmlns:wne="http://schemas.microsoft.com/office/word/2006/wordml" xmlns:wps="http://schemas.microsoft.com/office/word/2010/wordprocessingShape" mc:Ignorable="w14 w15 w16se w16cid w16 w16cex w16sdtdh wp14">
   <w:body>
     <w:p>
       <w:pPr>
@@ -194,7 +194,23 @@
           <w:sz w:val="32"/>
           <w:szCs w:val="32"/>
         </w:rPr>
-        <w:t>Name: Shanath S/O Rajendran</w:t>
+        <w:t xml:space="preserve">Name: </w:t>
+      </w:r>
+      <w:proofErr w:type="spellStart"/>
+      <w:r>
+        <w:rPr>
+          <w:sz w:val="32"/>
+          <w:szCs w:val="32"/>
+        </w:rPr>
+        <w:t>Shanath</w:t>
+      </w:r>
+      <w:proofErr w:type="spellEnd"/>
+      <w:r>
+        <w:rPr>
+          <w:sz w:val="32"/>
+          <w:szCs w:val="32"/>
+        </w:rPr>
+        <w:t xml:space="preserve"> S/O Rajendran</w:t>
       </w:r>
     </w:p>
     <w:p>
@@ -2028,7 +2044,21 @@
         <w:rPr>
           <w:szCs w:val="28"/>
         </w:rPr>
-        <w:t xml:space="preserve">A study conducted by Albulescu and colleagues, from the University of </w:t>
+        <w:t xml:space="preserve">A study conducted by </w:t>
+      </w:r>
+      <w:proofErr w:type="spellStart"/>
+      <w:r>
+        <w:rPr>
+          <w:szCs w:val="28"/>
+        </w:rPr>
+        <w:t>Albulescu</w:t>
+      </w:r>
+      <w:proofErr w:type="spellEnd"/>
+      <w:r>
+        <w:rPr>
+          <w:szCs w:val="28"/>
+        </w:rPr>
+        <w:t xml:space="preserve"> and colleagues, from the University of </w:t>
       </w:r>
       <w:proofErr w:type="spellStart"/>
       <w:r>
@@ -2373,6 +2403,7 @@
         </w:rPr>
         <w:t xml:space="preserve">The third study took 183 undergraduates and tasked them to save $750 for a fabricated vacation to Europe. There were two groups, one that could easily visualize their savings with a horizontal bar that was shaded depending on how much was already saved, 30% or 70%, whilst the other control group was only given textual representation of the savings amounts. The measurements used was a scale given to the participants to assess their commitment to reaching the required amount. The scale was based off Wright and </w:t>
       </w:r>
+      <w:proofErr w:type="spellStart"/>
       <w:proofErr w:type="gramStart"/>
       <w:r>
         <w:rPr>
@@ -2381,7 +2412,17 @@
           <w:szCs w:val="28"/>
           <w14:ligatures w14:val="standardContextual"/>
         </w:rPr>
-        <w:t>Kacmar[</w:t>
+        <w:t>Kacmar</w:t>
+      </w:r>
+      <w:proofErr w:type="spellEnd"/>
+      <w:r>
+        <w:rPr>
+          <w:rFonts w:eastAsiaTheme="minorHAnsi"/>
+          <w:kern w:val="2"/>
+          <w:szCs w:val="28"/>
+          <w14:ligatures w14:val="standardContextual"/>
+        </w:rPr>
+        <w:t>[</w:t>
       </w:r>
       <w:proofErr w:type="gramEnd"/>
       <w:r>
@@ -5167,16 +5208,8 @@
               <w:rPr>
                 <w:rFonts w:ascii="Times New Roman" w:hAnsi="Times New Roman" w:cs="Times New Roman"/>
               </w:rPr>
-              <w:t xml:space="preserve">No project </w:t>
-            </w:r>
-            <w:proofErr w:type="gramStart"/>
-            <w:r>
-              <w:rPr>
-                <w:rFonts w:ascii="Times New Roman" w:hAnsi="Times New Roman" w:cs="Times New Roman"/>
-              </w:rPr>
-              <w:t>tool</w:t>
-            </w:r>
-            <w:proofErr w:type="gramEnd"/>
+              <w:t>No project tool</w:t>
+            </w:r>
           </w:p>
           <w:p>
             <w:pPr>
@@ -5371,16 +5404,8 @@
               <w:rPr>
                 <w:rFonts w:ascii="Times New Roman" w:hAnsi="Times New Roman" w:cs="Times New Roman"/>
               </w:rPr>
-              <w:t xml:space="preserve">No focus </w:t>
-            </w:r>
-            <w:proofErr w:type="gramStart"/>
-            <w:r>
-              <w:rPr>
-                <w:rFonts w:ascii="Times New Roman" w:hAnsi="Times New Roman" w:cs="Times New Roman"/>
-              </w:rPr>
-              <w:t>tool</w:t>
-            </w:r>
-            <w:proofErr w:type="gramEnd"/>
+              <w:t>No focus tool</w:t>
+            </w:r>
           </w:p>
           <w:p>
             <w:pPr>
@@ -5397,16 +5422,8 @@
               <w:rPr>
                 <w:rFonts w:ascii="Times New Roman" w:hAnsi="Times New Roman" w:cs="Times New Roman"/>
               </w:rPr>
-              <w:t xml:space="preserve">No project </w:t>
-            </w:r>
-            <w:proofErr w:type="gramStart"/>
-            <w:r>
-              <w:rPr>
-                <w:rFonts w:ascii="Times New Roman" w:hAnsi="Times New Roman" w:cs="Times New Roman"/>
-              </w:rPr>
-              <w:t>tool</w:t>
-            </w:r>
-            <w:proofErr w:type="gramEnd"/>
+              <w:t>No project tool</w:t>
+            </w:r>
           </w:p>
           <w:p>
             <w:pPr>
@@ -5685,15 +5702,7 @@
               <w:jc w:val="center"/>
             </w:pPr>
             <w:r>
-              <w:t xml:space="preserve">Has a focus tool to help students and </w:t>
-            </w:r>
-            <w:proofErr w:type="gramStart"/>
-            <w:r>
-              <w:t>adults</w:t>
-            </w:r>
-            <w:proofErr w:type="gramEnd"/>
-            <w:r>
-              <w:t xml:space="preserve"> management their time in work or academic environment.</w:t>
+              <w:t>Has a focus tool to help students and adults management their time in work or academic environment.</w:t>
             </w:r>
           </w:p>
           <w:p>
@@ -5706,15 +5715,7 @@
               <w:jc w:val="center"/>
             </w:pPr>
             <w:r>
-              <w:t xml:space="preserve">Has a project management tool to aid in the undertaking of </w:t>
-            </w:r>
-            <w:proofErr w:type="gramStart"/>
-            <w:r>
-              <w:t>large scale</w:t>
-            </w:r>
-            <w:proofErr w:type="gramEnd"/>
-            <w:r>
-              <w:t xml:space="preserve"> projects, that require numerous sub-tasks.</w:t>
+              <w:t>Has a project management tool to aid in the undertaking of large scale projects, that require numerous sub-tasks.</w:t>
             </w:r>
           </w:p>
           <w:p>
@@ -5941,15 +5942,7 @@
     <w:p/>
     <w:p>
       <w:r>
-        <w:t xml:space="preserve">Therefore, to address time management, the task manager application will house a timer, employing the 52/17 </w:t>
-      </w:r>
-      <w:proofErr w:type="gramStart"/>
-      <w:r>
-        <w:t>technique[</w:t>
-      </w:r>
-      <w:proofErr w:type="gramEnd"/>
-      <w:r>
-        <w:t>15]. An individual will time themselves to work for 52 minutes and rest for 17 minutes. And in regards to goal setting and visualization, the mobile application will house a project management tool that will allow users to undertake large sets of tasks, whilst being able to visualize their progress, via a horizontal progress bar, providing motivation to see the project through to end, as discussed in the literature review.</w:t>
+        <w:t>Therefore, to address time management, the task manager application will house a timer, employing the 52/17 technique[15]. An individual will time themselves to work for 52 minutes and rest for 17 minutes. And in regards to goal setting and visualization, the mobile application will house a project management tool that will allow users to undertake large sets of tasks, whilst being able to visualize their progress, via a horizontal progress bar, providing motivation to see the project through to end, as discussed in the literature review.</w:t>
       </w:r>
       <w:r>
         <w:t xml:space="preserve"> There will also be a statistics page, where users can see over a period of time, how many tasks they have completed. This will provide statistical data, that users can infer about themselves.</w:t>
@@ -5961,7 +5954,15 @@
     <w:p/>
     <w:p>
       <w:r>
-        <w:t>Analysis of existing application has also shown proper tutorials, or the lack thereof, emphasizing the need for a proper tutorial, guiding users to all the features available to them. Thus, its one of the features I have selected for my application.</w:t>
+        <w:t xml:space="preserve">Analysis of existing application has also shown proper tutorials, or the lack thereof, emphasizing the need for a proper tutorial, guiding users to all the features available to them. Thus, </w:t>
+      </w:r>
+      <w:proofErr w:type="spellStart"/>
+      <w:r>
+        <w:t>its</w:t>
+      </w:r>
+      <w:proofErr w:type="spellEnd"/>
+      <w:r>
+        <w:t xml:space="preserve"> one of the features I have selected for my application.</w:t>
       </w:r>
     </w:p>
     <w:p/>
@@ -6129,29 +6130,13 @@
     <w:p/>
     <w:p>
       <w:r>
-        <w:t xml:space="preserve">The chosen technology to build this mobile application is React </w:t>
-      </w:r>
-      <w:proofErr w:type="gramStart"/>
-      <w:r>
-        <w:t>Native[</w:t>
-      </w:r>
-      <w:proofErr w:type="gramEnd"/>
-      <w:r>
-        <w:t>16]</w:t>
+        <w:t>The chosen technology to build this mobile application is React Native[16]</w:t>
       </w:r>
       <w:r>
         <w:t xml:space="preserve"> and Expo[17]</w:t>
       </w:r>
       <w:r>
-        <w:t xml:space="preserve">. React Native is a JavaScript framework developed by </w:t>
-      </w:r>
-      <w:proofErr w:type="gramStart"/>
-      <w:r>
-        <w:t>Meta[</w:t>
-      </w:r>
-      <w:proofErr w:type="gramEnd"/>
-      <w:r>
-        <w:t>1</w:t>
+        <w:t>. React Native is a JavaScript framework developed by Meta[1</w:t>
       </w:r>
       <w:r>
         <w:t>8</w:t>
@@ -6252,6 +6237,23 @@
       <w:r>
         <w:t>Expo Notifications and Permissions</w:t>
       </w:r>
+    </w:p>
+    <w:p>
+      <w:pPr>
+        <w:pStyle w:val="ListParagraph"/>
+        <w:numPr>
+          <w:ilvl w:val="0"/>
+          <w:numId w:val="8"/>
+        </w:numPr>
+      </w:pPr>
+      <w:r>
+        <w:t xml:space="preserve">Expo </w:t>
+      </w:r>
+      <w:proofErr w:type="spellStart"/>
+      <w:r>
+        <w:t>AsyncStorage</w:t>
+      </w:r>
+      <w:proofErr w:type="spellEnd"/>
     </w:p>
     <w:p>
       <w:r>
@@ -6858,7 +6860,13 @@
       <w:bookmarkStart w:id="11" w:name="_Toc167820800"/>
       <w:r>
         <w:lastRenderedPageBreak/>
-        <w:t>User Testing with Wireframe</w:t>
+        <w:t xml:space="preserve">User Testing </w:t>
+      </w:r>
+      <w:r>
+        <w:t>of</w:t>
+      </w:r>
+      <w:r>
+        <w:t xml:space="preserve"> Wireframe</w:t>
       </w:r>
       <w:bookmarkEnd w:id="11"/>
     </w:p>
@@ -6900,13 +6908,17 @@
       <w:r>
         <w:t xml:space="preserve">The figures below </w:t>
       </w:r>
-      <w:proofErr w:type="gramStart"/>
-      <w:r>
-        <w:t>shows</w:t>
-      </w:r>
-      <w:proofErr w:type="gramEnd"/>
-      <w:r>
-        <w:t xml:space="preserve"> the Gantt Chart developed to help guide my through the entirety of the final project.</w:t>
+      <w:r>
+        <w:t>show</w:t>
+      </w:r>
+      <w:r>
+        <w:t xml:space="preserve"> the Gantt Chart developed to help guide </w:t>
+      </w:r>
+      <w:r>
+        <w:t>me</w:t>
+      </w:r>
+      <w:r>
+        <w:t xml:space="preserve"> through the entirety of the final project.</w:t>
       </w:r>
     </w:p>
     <w:p/>
@@ -7269,7 +7281,7 @@
           <w14:ligatures w14:val="standardContextual"/>
         </w:rPr>
         <w:drawing>
-          <wp:inline distT="0" distB="0" distL="0" distR="0" wp14:anchorId="27A22EB2" wp14:editId="6D92CC4E">
+          <wp:inline distT="0" distB="0" distL="0" distR="0" wp14:anchorId="27A22EB2" wp14:editId="549FF2A2">
             <wp:extent cx="5943600" cy="2270760"/>
             <wp:effectExtent l="152400" t="152400" r="361950" b="358140"/>
             <wp:docPr id="1519179365" name="Picture 3"/>
@@ -7576,7 +7588,21 @@
         <w:rPr>
           <w:szCs w:val="28"/>
         </w:rPr>
-        <w:t xml:space="preserve">, M.S., Gan, W.S. and Arbin, N. (2018). The Impact of Time Management on Students’ Academic Achievement. Journal of Physics: Conference Series, [online] 995(1), p.012042. </w:t>
+        <w:t xml:space="preserve">, M.S., Gan, W.S. and </w:t>
+      </w:r>
+      <w:proofErr w:type="spellStart"/>
+      <w:r>
+        <w:rPr>
+          <w:szCs w:val="28"/>
+        </w:rPr>
+        <w:t>Arbin</w:t>
+      </w:r>
+      <w:proofErr w:type="spellEnd"/>
+      <w:r>
+        <w:rPr>
+          <w:szCs w:val="28"/>
+        </w:rPr>
+        <w:t xml:space="preserve">, N. (2018). The Impact of Time Management on Students’ Academic Achievement. Journal of Physics: Conference Series, [online] 995(1), p.012042. </w:t>
       </w:r>
       <w:proofErr w:type="spellStart"/>
       <w:proofErr w:type="gramStart"/>
@@ -7617,17 +7643,25 @@
       <w:r>
         <w:t xml:space="preserve">[3] </w:t>
       </w:r>
-      <w:r>
-        <w:rPr>
-          <w:szCs w:val="28"/>
-        </w:rPr>
-        <w:t xml:space="preserve">Albulescu, P., </w:t>
-      </w:r>
       <w:proofErr w:type="spellStart"/>
       <w:r>
         <w:rPr>
           <w:szCs w:val="28"/>
         </w:rPr>
+        <w:t>Albulescu</w:t>
+      </w:r>
+      <w:proofErr w:type="spellEnd"/>
+      <w:r>
+        <w:rPr>
+          <w:szCs w:val="28"/>
+        </w:rPr>
+        <w:t xml:space="preserve">, P., </w:t>
+      </w:r>
+      <w:proofErr w:type="spellStart"/>
+      <w:r>
+        <w:rPr>
+          <w:szCs w:val="28"/>
+        </w:rPr>
         <w:t>Macsinga</w:t>
       </w:r>
       <w:proofErr w:type="spellEnd"/>
@@ -7635,7 +7669,21 @@
         <w:rPr>
           <w:szCs w:val="28"/>
         </w:rPr>
-        <w:t xml:space="preserve">, I., Rusu, A., </w:t>
+        <w:t xml:space="preserve">, I., </w:t>
+      </w:r>
+      <w:proofErr w:type="spellStart"/>
+      <w:r>
+        <w:rPr>
+          <w:szCs w:val="28"/>
+        </w:rPr>
+        <w:t>Rusu</w:t>
+      </w:r>
+      <w:proofErr w:type="spellEnd"/>
+      <w:r>
+        <w:rPr>
+          <w:szCs w:val="28"/>
+        </w:rPr>
+        <w:t xml:space="preserve">, A., </w:t>
       </w:r>
       <w:proofErr w:type="spellStart"/>
       <w:r>
@@ -7787,7 +7835,21 @@
         <w:rPr>
           <w:szCs w:val="28"/>
         </w:rPr>
-        <w:t xml:space="preserve">Wright, P. and Kacmar, M. (1994). Goal Specificity as a Determinant of Goal Commitment and Goal </w:t>
+        <w:t xml:space="preserve">Wright, P. and </w:t>
+      </w:r>
+      <w:proofErr w:type="spellStart"/>
+      <w:r>
+        <w:rPr>
+          <w:szCs w:val="28"/>
+        </w:rPr>
+        <w:t>Kacmar</w:t>
+      </w:r>
+      <w:proofErr w:type="spellEnd"/>
+      <w:r>
+        <w:rPr>
+          <w:szCs w:val="28"/>
+        </w:rPr>
+        <w:t xml:space="preserve">, M. (1994). Goal Specificity as a Determinant of Goal Commitment and Goal </w:t>
       </w:r>
       <w:proofErr w:type="gramStart"/>
       <w:r>
@@ -8468,8 +8530,13 @@
         </w:rPr>
         <w:t xml:space="preserve"> </w:t>
       </w:r>
-      <w:r>
-        <w:t xml:space="preserve">Novoseltseva, E. (2019). </w:t>
+      <w:proofErr w:type="spellStart"/>
+      <w:r>
+        <w:t>Novoseltseva</w:t>
+      </w:r>
+      <w:proofErr w:type="spellEnd"/>
+      <w:r>
+        <w:t xml:space="preserve">, E. (2019). </w:t>
       </w:r>
       <w:r>
         <w:rPr>
@@ -8543,7 +8610,7 @@
 </file>
 
 <file path=word/numbering.xml><?xml version="1.0" encoding="utf-8"?>
-<w:numbering xmlns:wpc="http://schemas.microsoft.com/office/word/2010/wordprocessingCanvas" xmlns:cx="http://schemas.microsoft.com/office/drawing/2014/chartex" xmlns:cx1="http://schemas.microsoft.com/office/drawing/2015/9/8/chartex" xmlns:cx2="http://schemas.microsoft.com/office/drawing/2015/10/21/chartex" xmlns:cx3="http://schemas.microsoft.com/office/drawing/2016/5/9/chartex" xmlns:cx4="http://schemas.microsoft.com/office/drawing/2016/5/10/chartex" xmlns:cx5="http://schemas.microsoft.com/office/drawing/2016/5/11/chartex" xmlns:cx6="http://schemas.microsoft.com/office/drawing/2016/5/12/chartex" xmlns:cx7="http://schemas.microsoft.com/office/drawing/2016/5/13/chartex" xmlns:cx8="http://schemas.microsoft.com/office/drawing/2016/5/14/chartex" xmlns:mc="http://schemas.openxmlformats.org/markup-compatibility/2006" xmlns:aink="http://schemas.microsoft.com/office/drawing/2016/ink" xmlns:am3d="http://schemas.microsoft.com/office/drawing/2017/model3d" xmlns:o="urn:schemas-microsoft-com:office:office" xmlns:oel="http://schemas.microsoft.com/office/2019/extlst" xmlns:r="http://schemas.openxmlformats.org/officeDocument/2006/relationships" xmlns:m="http://schemas.openxmlformats.org/officeDocument/2006/math" xmlns:v="urn:schemas-microsoft-com:vml" xmlns:wp14="http://schemas.microsoft.com/office/word/2010/wordprocessingDrawing" xmlns:wp="http://schemas.openxmlformats.org/drawingml/2006/wordprocessingDrawing" xmlns:w10="urn:schemas-microsoft-com:office:word" xmlns:w="http://schemas.openxmlformats.org/wordprocessingml/2006/main" xmlns:w14="http://schemas.microsoft.com/office/word/2010/wordml" xmlns:w15="http://schemas.microsoft.com/office/word/2012/wordml" xmlns:w16cex="http://schemas.microsoft.com/office/word/2018/wordml/cex" xmlns:w16cid="http://schemas.microsoft.com/office/word/2016/wordml/cid" xmlns:w16="http://schemas.microsoft.com/office/word/2018/wordml" xmlns:w16du="http://schemas.microsoft.com/office/word/2023/wordml/word16du" xmlns:w16sdtdh="http://schemas.microsoft.com/office/word/2020/wordml/sdtdatahash" xmlns:w16se="http://schemas.microsoft.com/office/word/2015/wordml/symex" xmlns:wpg="http://schemas.microsoft.com/office/word/2010/wordprocessingGroup" xmlns:wpi="http://schemas.microsoft.com/office/word/2010/wordprocessingInk" xmlns:wne="http://schemas.microsoft.com/office/word/2006/wordml" xmlns:wps="http://schemas.microsoft.com/office/word/2010/wordprocessingShape" mc:Ignorable="w14 w15 w16se w16cid w16 w16cex w16sdtdh w16du wp14">
+<w:numbering xmlns:wpc="http://schemas.microsoft.com/office/word/2010/wordprocessingCanvas" xmlns:cx="http://schemas.microsoft.com/office/drawing/2014/chartex" xmlns:cx1="http://schemas.microsoft.com/office/drawing/2015/9/8/chartex" xmlns:cx2="http://schemas.microsoft.com/office/drawing/2015/10/21/chartex" xmlns:cx3="http://schemas.microsoft.com/office/drawing/2016/5/9/chartex" xmlns:cx4="http://schemas.microsoft.com/office/drawing/2016/5/10/chartex" xmlns:cx5="http://schemas.microsoft.com/office/drawing/2016/5/11/chartex" xmlns:cx6="http://schemas.microsoft.com/office/drawing/2016/5/12/chartex" xmlns:cx7="http://schemas.microsoft.com/office/drawing/2016/5/13/chartex" xmlns:cx8="http://schemas.microsoft.com/office/drawing/2016/5/14/chartex" xmlns:mc="http://schemas.openxmlformats.org/markup-compatibility/2006" xmlns:aink="http://schemas.microsoft.com/office/drawing/2016/ink" xmlns:am3d="http://schemas.microsoft.com/office/drawing/2017/model3d" xmlns:o="urn:schemas-microsoft-com:office:office" xmlns:oel="http://schemas.microsoft.com/office/2019/extlst" xmlns:r="http://schemas.openxmlformats.org/officeDocument/2006/relationships" xmlns:m="http://schemas.openxmlformats.org/officeDocument/2006/math" xmlns:v="urn:schemas-microsoft-com:vml" xmlns:wp14="http://schemas.microsoft.com/office/word/2010/wordprocessingDrawing" xmlns:wp="http://schemas.openxmlformats.org/drawingml/2006/wordprocessingDrawing" xmlns:w10="urn:schemas-microsoft-com:office:word" xmlns:w="http://schemas.openxmlformats.org/wordprocessingml/2006/main" xmlns:w14="http://schemas.microsoft.com/office/word/2010/wordml" xmlns:w15="http://schemas.microsoft.com/office/word/2012/wordml" xmlns:w16cex="http://schemas.microsoft.com/office/word/2018/wordml/cex" xmlns:w16cid="http://schemas.microsoft.com/office/word/2016/wordml/cid" xmlns:w16="http://schemas.microsoft.com/office/word/2018/wordml" xmlns:w16sdtdh="http://schemas.microsoft.com/office/word/2020/wordml/sdtdatahash" xmlns:w16se="http://schemas.microsoft.com/office/word/2015/wordml/symex" xmlns:wpg="http://schemas.microsoft.com/office/word/2010/wordprocessingGroup" xmlns:wpi="http://schemas.microsoft.com/office/word/2010/wordprocessingInk" xmlns:wne="http://schemas.microsoft.com/office/word/2006/wordml" xmlns:wps="http://schemas.microsoft.com/office/word/2010/wordprocessingShape" mc:Ignorable="w14 w15 w16se w16cid w16 w16cex w16sdtdh wp14">
   <w:abstractNum w:abstractNumId="0" w15:restartNumberingAfterBreak="0">
     <w:nsid w:val="03AA4590"/>
     <w:multiLevelType w:val="hybridMultilevel"/>
@@ -9565,7 +9632,7 @@
 </file>
 
 <file path=word/styles.xml><?xml version="1.0" encoding="utf-8"?>
-<w:styles xmlns:mc="http://schemas.openxmlformats.org/markup-compatibility/2006" xmlns:r="http://schemas.openxmlformats.org/officeDocument/2006/relationships" xmlns:w="http://schemas.openxmlformats.org/wordprocessingml/2006/main" xmlns:w14="http://schemas.microsoft.com/office/word/2010/wordml" xmlns:w15="http://schemas.microsoft.com/office/word/2012/wordml" xmlns:w16cex="http://schemas.microsoft.com/office/word/2018/wordml/cex" xmlns:w16cid="http://schemas.microsoft.com/office/word/2016/wordml/cid" xmlns:w16="http://schemas.microsoft.com/office/word/2018/wordml" xmlns:w16du="http://schemas.microsoft.com/office/word/2023/wordml/word16du" xmlns:w16sdtdh="http://schemas.microsoft.com/office/word/2020/wordml/sdtdatahash" xmlns:w16se="http://schemas.microsoft.com/office/word/2015/wordml/symex" mc:Ignorable="w14 w15 w16se w16cid w16 w16cex w16sdtdh w16du">
+<w:styles xmlns:mc="http://schemas.openxmlformats.org/markup-compatibility/2006" xmlns:r="http://schemas.openxmlformats.org/officeDocument/2006/relationships" xmlns:w="http://schemas.openxmlformats.org/wordprocessingml/2006/main" xmlns:w14="http://schemas.microsoft.com/office/word/2010/wordml" xmlns:w15="http://schemas.microsoft.com/office/word/2012/wordml" xmlns:w16cex="http://schemas.microsoft.com/office/word/2018/wordml/cex" xmlns:w16cid="http://schemas.microsoft.com/office/word/2016/wordml/cid" xmlns:w16="http://schemas.microsoft.com/office/word/2018/wordml" xmlns:w16sdtdh="http://schemas.microsoft.com/office/word/2020/wordml/sdtdatahash" xmlns:w16se="http://schemas.microsoft.com/office/word/2015/wordml/symex" mc:Ignorable="w14 w15 w16se w16cid w16 w16cex w16sdtdh">
   <w:docDefaults>
     <w:rPrDefault>
       <w:rPr>

</xml_diff>